<commit_message>
Company project name and link updated
</commit_message>
<xml_diff>
--- a/NIEB_HASAN_NEOM_RESUME.docx
+++ b/NIEB_HASAN_NEOM_RESUME.docx
@@ -79,7 +79,7 @@
                                 <w:szCs w:val="20"/>
                                 <w:lang w:val="en-US"/>
                               </w:rPr>
-                              <w:t>CRYPTRADE</w:t>
+                              <w:t>TOKEN TRADE</w:t>
                             </w:r>
                             <w:r>
                               <w:rPr>
@@ -114,6 +114,7 @@
                             <w:r>
                               <w:rPr>
                                 <w:rFonts w:hint="default" w:ascii="Open Sans" w:hAnsi="Open Sans" w:cs="Open Sans"/>
+                                <w:color w:val="0000FF"/>
                                 <w:lang w:val="en-US"/>
                               </w:rPr>
                               <w:fldChar w:fldCharType="begin"/>
@@ -121,21 +122,24 @@
                             <w:r>
                               <w:rPr>
                                 <w:rFonts w:hint="default" w:ascii="Open Sans" w:hAnsi="Open Sans" w:cs="Open Sans"/>
-                                <w:lang w:val="en-US"/>
-                              </w:rPr>
-                              <w:instrText xml:space="preserve"> HYPERLINK "https://qa-cryptrade.cryptokona.io/" </w:instrText>
-                            </w:r>
-                            <w:r>
-                              <w:rPr>
-                                <w:rFonts w:hint="default" w:ascii="Open Sans" w:hAnsi="Open Sans" w:cs="Open Sans"/>
+                                <w:color w:val="0000FF"/>
+                                <w:lang w:val="en-US"/>
+                              </w:rPr>
+                              <w:instrText xml:space="preserve"> HYPERLINK "https://konatokentrade.com/" </w:instrText>
+                            </w:r>
+                            <w:r>
+                              <w:rPr>
+                                <w:rFonts w:hint="default" w:ascii="Open Sans" w:hAnsi="Open Sans" w:cs="Open Sans"/>
+                                <w:color w:val="0000FF"/>
                                 <w:lang w:val="en-US"/>
                               </w:rPr>
                               <w:fldChar w:fldCharType="separate"/>
                             </w:r>
                             <w:r>
                               <w:rPr>
-                                <w:rStyle w:val="7"/>
-                                <w:rFonts w:hint="default" w:ascii="Open Sans" w:hAnsi="Open Sans" w:cs="Open Sans"/>
+                                <w:rStyle w:val="6"/>
+                                <w:rFonts w:hint="default" w:ascii="Open Sans" w:hAnsi="Open Sans" w:cs="Open Sans"/>
+                                <w:color w:val="0000FF"/>
                                 <w:lang w:val="en-US"/>
                               </w:rPr>
                               <w:t>link</w:t>
@@ -143,6 +147,7 @@
                             <w:r>
                               <w:rPr>
                                 <w:rFonts w:hint="default" w:ascii="Open Sans" w:hAnsi="Open Sans" w:cs="Open Sans"/>
+                                <w:color w:val="0000FF"/>
                                 <w:lang w:val="en-US"/>
                               </w:rPr>
                               <w:fldChar w:fldCharType="end"/>
@@ -1031,7 +1036,7 @@
           </mc:Choice>
           <mc:Fallback>
             <w:pict>
-              <v:shape id="_x0000_s1026" o:spid="_x0000_s1026" o:spt="202" type="#_x0000_t202" style="position:absolute;left:0pt;margin-left:200.2pt;margin-top:623.05pt;height:213.75pt;width:388.75pt;mso-position-horizontal-relative:page;mso-position-vertical-relative:page;z-index:-251640832;mso-width-relative:page;mso-height-relative:page;" filled="f" stroked="f" coordsize="21600,21600" o:gfxdata="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">
+              <v:shape id="_x0000_s1026" o:spid="_x0000_s1026" o:spt="202" type="#_x0000_t202" style="position:absolute;left:0pt;margin-left:200.2pt;margin-top:623.05pt;height:213.75pt;width:388.75pt;mso-position-horizontal-relative:page;mso-position-vertical-relative:page;z-index:-251640832;mso-width-relative:page;mso-height-relative:page;" filled="f" stroked="f" coordsize="21600,21600" o:gfxdata="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">
                 <v:fill on="f" focussize="0,0"/>
                 <v:stroke on="f"/>
                 <v:imagedata o:title=""/>
@@ -1065,7 +1070,7 @@
                           <w:szCs w:val="20"/>
                           <w:lang w:val="en-US"/>
                         </w:rPr>
-                        <w:t>CRYPTRADE</w:t>
+                        <w:t>TOKEN TRADE</w:t>
                       </w:r>
                       <w:r>
                         <w:rPr>
@@ -1100,6 +1105,7 @@
                       <w:r>
                         <w:rPr>
                           <w:rFonts w:hint="default" w:ascii="Open Sans" w:hAnsi="Open Sans" w:cs="Open Sans"/>
+                          <w:color w:val="0000FF"/>
                           <w:lang w:val="en-US"/>
                         </w:rPr>
                         <w:fldChar w:fldCharType="begin"/>
@@ -1107,21 +1113,24 @@
                       <w:r>
                         <w:rPr>
                           <w:rFonts w:hint="default" w:ascii="Open Sans" w:hAnsi="Open Sans" w:cs="Open Sans"/>
-                          <w:lang w:val="en-US"/>
-                        </w:rPr>
-                        <w:instrText xml:space="preserve"> HYPERLINK "https://qa-cryptrade.cryptokona.io/" </w:instrText>
-                      </w:r>
-                      <w:r>
-                        <w:rPr>
-                          <w:rFonts w:hint="default" w:ascii="Open Sans" w:hAnsi="Open Sans" w:cs="Open Sans"/>
+                          <w:color w:val="0000FF"/>
+                          <w:lang w:val="en-US"/>
+                        </w:rPr>
+                        <w:instrText xml:space="preserve"> HYPERLINK "https://konatokentrade.com/" </w:instrText>
+                      </w:r>
+                      <w:r>
+                        <w:rPr>
+                          <w:rFonts w:hint="default" w:ascii="Open Sans" w:hAnsi="Open Sans" w:cs="Open Sans"/>
+                          <w:color w:val="0000FF"/>
                           <w:lang w:val="en-US"/>
                         </w:rPr>
                         <w:fldChar w:fldCharType="separate"/>
                       </w:r>
                       <w:r>
                         <w:rPr>
-                          <w:rStyle w:val="7"/>
-                          <w:rFonts w:hint="default" w:ascii="Open Sans" w:hAnsi="Open Sans" w:cs="Open Sans"/>
+                          <w:rStyle w:val="6"/>
+                          <w:rFonts w:hint="default" w:ascii="Open Sans" w:hAnsi="Open Sans" w:cs="Open Sans"/>
+                          <w:color w:val="0000FF"/>
                           <w:lang w:val="en-US"/>
                         </w:rPr>
                         <w:t>link</w:t>
@@ -1129,6 +1138,7 @@
                       <w:r>
                         <w:rPr>
                           <w:rFonts w:hint="default" w:ascii="Open Sans" w:hAnsi="Open Sans" w:cs="Open Sans"/>
+                          <w:color w:val="0000FF"/>
                           <w:lang w:val="en-US"/>
                         </w:rPr>
                         <w:fldChar w:fldCharType="end"/>

</xml_diff>

<commit_message>
Link highlight color changed
</commit_message>
<xml_diff>
--- a/NIEB_HASAN_NEOM_RESUME.docx
+++ b/NIEB_HASAN_NEOM_RESUME.docx
@@ -9,8 +9,6 @@
           <w:szCs w:val="2"/>
         </w:rPr>
       </w:pPr>
-      <w:bookmarkStart w:id="0" w:name="_GoBack"/>
-      <w:bookmarkEnd w:id="0"/>
       <w:r>
         <w:rPr>
           <w:lang w:bidi="bn-BD"/>
@@ -109,12 +107,25 @@
                                 <w:rFonts w:hint="default" w:ascii="Open Sans" w:hAnsi="Open Sans" w:cs="Open Sans"/>
                                 <w:lang w:val="en-US"/>
                               </w:rPr>
-                              <w:t xml:space="preserve">Java </w:t>
-                            </w:r>
-                            <w:r>
-                              <w:rPr>
-                                <w:rFonts w:hint="default" w:ascii="Open Sans" w:hAnsi="Open Sans" w:cs="Open Sans"/>
-                                <w:color w:val="0000FF"/>
+                              <w:t>Java</w:t>
+                            </w:r>
+                            <w:r>
+                              <w:rPr>
+                                <w:rFonts w:hint="default" w:ascii="Open Sans" w:hAnsi="Open Sans" w:cs="Open Sans"/>
+                                <w:color w:val="5B9BD5" w:themeColor="accent1"/>
+                                <w:lang w:val="en-US"/>
+                                <w14:textFill>
+                                  <w14:solidFill>
+                                    <w14:schemeClr w14:val="accent1"/>
+                                  </w14:solidFill>
+                                </w14:textFill>
+                              </w:rPr>
+                              <w:t xml:space="preserve"> </w:t>
+                            </w:r>
+                            <w:r>
+                              <w:rPr>
+                                <w:rFonts w:hint="default" w:ascii="Open Sans" w:hAnsi="Open Sans" w:cs="Open Sans"/>
+                                <w:color w:val="1F4E79" w:themeColor="accent1" w:themeShade="80"/>
                                 <w:lang w:val="en-US"/>
                               </w:rPr>
                               <w:fldChar w:fldCharType="begin"/>
@@ -122,7 +133,7 @@
                             <w:r>
                               <w:rPr>
                                 <w:rFonts w:hint="default" w:ascii="Open Sans" w:hAnsi="Open Sans" w:cs="Open Sans"/>
-                                <w:color w:val="0000FF"/>
+                                <w:color w:val="1F4E79" w:themeColor="accent1" w:themeShade="80"/>
                                 <w:lang w:val="en-US"/>
                               </w:rPr>
                               <w:instrText xml:space="preserve"> HYPERLINK "https://konatokentrade.com/" </w:instrText>
@@ -130,7 +141,7 @@
                             <w:r>
                               <w:rPr>
                                 <w:rFonts w:hint="default" w:ascii="Open Sans" w:hAnsi="Open Sans" w:cs="Open Sans"/>
-                                <w:color w:val="0000FF"/>
+                                <w:color w:val="1F4E79" w:themeColor="accent1" w:themeShade="80"/>
                                 <w:lang w:val="en-US"/>
                               </w:rPr>
                               <w:fldChar w:fldCharType="separate"/>
@@ -139,7 +150,7 @@
                               <w:rPr>
                                 <w:rStyle w:val="6"/>
                                 <w:rFonts w:hint="default" w:ascii="Open Sans" w:hAnsi="Open Sans" w:cs="Open Sans"/>
-                                <w:color w:val="0000FF"/>
+                                <w:color w:val="1F4E79" w:themeColor="accent1" w:themeShade="80"/>
                                 <w:lang w:val="en-US"/>
                               </w:rPr>
                               <w:t>link</w:t>
@@ -147,7 +158,7 @@
                             <w:r>
                               <w:rPr>
                                 <w:rFonts w:hint="default" w:ascii="Open Sans" w:hAnsi="Open Sans" w:cs="Open Sans"/>
-                                <w:color w:val="0000FF"/>
+                                <w:color w:val="1F4E79" w:themeColor="accent1" w:themeShade="80"/>
                                 <w:lang w:val="en-US"/>
                               </w:rPr>
                               <w:fldChar w:fldCharType="end"/>
@@ -1100,12 +1111,25 @@
                           <w:rFonts w:hint="default" w:ascii="Open Sans" w:hAnsi="Open Sans" w:cs="Open Sans"/>
                           <w:lang w:val="en-US"/>
                         </w:rPr>
-                        <w:t xml:space="preserve">Java </w:t>
-                      </w:r>
-                      <w:r>
-                        <w:rPr>
-                          <w:rFonts w:hint="default" w:ascii="Open Sans" w:hAnsi="Open Sans" w:cs="Open Sans"/>
-                          <w:color w:val="0000FF"/>
+                        <w:t>Java</w:t>
+                      </w:r>
+                      <w:r>
+                        <w:rPr>
+                          <w:rFonts w:hint="default" w:ascii="Open Sans" w:hAnsi="Open Sans" w:cs="Open Sans"/>
+                          <w:color w:val="5B9BD5" w:themeColor="accent1"/>
+                          <w:lang w:val="en-US"/>
+                          <w14:textFill>
+                            <w14:solidFill>
+                              <w14:schemeClr w14:val="accent1"/>
+                            </w14:solidFill>
+                          </w14:textFill>
+                        </w:rPr>
+                        <w:t xml:space="preserve"> </w:t>
+                      </w:r>
+                      <w:r>
+                        <w:rPr>
+                          <w:rFonts w:hint="default" w:ascii="Open Sans" w:hAnsi="Open Sans" w:cs="Open Sans"/>
+                          <w:color w:val="1F4E79" w:themeColor="accent1" w:themeShade="80"/>
                           <w:lang w:val="en-US"/>
                         </w:rPr>
                         <w:fldChar w:fldCharType="begin"/>
@@ -1113,7 +1137,7 @@
                       <w:r>
                         <w:rPr>
                           <w:rFonts w:hint="default" w:ascii="Open Sans" w:hAnsi="Open Sans" w:cs="Open Sans"/>
-                          <w:color w:val="0000FF"/>
+                          <w:color w:val="1F4E79" w:themeColor="accent1" w:themeShade="80"/>
                           <w:lang w:val="en-US"/>
                         </w:rPr>
                         <w:instrText xml:space="preserve"> HYPERLINK "https://konatokentrade.com/" </w:instrText>
@@ -1121,7 +1145,7 @@
                       <w:r>
                         <w:rPr>
                           <w:rFonts w:hint="default" w:ascii="Open Sans" w:hAnsi="Open Sans" w:cs="Open Sans"/>
-                          <w:color w:val="0000FF"/>
+                          <w:color w:val="1F4E79" w:themeColor="accent1" w:themeShade="80"/>
                           <w:lang w:val="en-US"/>
                         </w:rPr>
                         <w:fldChar w:fldCharType="separate"/>
@@ -1130,7 +1154,7 @@
                         <w:rPr>
                           <w:rStyle w:val="6"/>
                           <w:rFonts w:hint="default" w:ascii="Open Sans" w:hAnsi="Open Sans" w:cs="Open Sans"/>
-                          <w:color w:val="0000FF"/>
+                          <w:color w:val="1F4E79" w:themeColor="accent1" w:themeShade="80"/>
                           <w:lang w:val="en-US"/>
                         </w:rPr>
                         <w:t>link</w:t>
@@ -1138,7 +1162,7 @@
                       <w:r>
                         <w:rPr>
                           <w:rFonts w:hint="default" w:ascii="Open Sans" w:hAnsi="Open Sans" w:cs="Open Sans"/>
-                          <w:color w:val="0000FF"/>
+                          <w:color w:val="1F4E79" w:themeColor="accent1" w:themeShade="80"/>
                           <w:lang w:val="en-US"/>
                         </w:rPr>
                         <w:fldChar w:fldCharType="end"/>
@@ -2021,6 +2045,8 @@
           </mc:Fallback>
         </mc:AlternateContent>
       </w:r>
+      <w:bookmarkStart w:id="0" w:name="_GoBack"/>
+      <w:bookmarkEnd w:id="0"/>
       <w:r>
         <w:rPr>
           <w:lang w:bidi="bn-BD"/>

</xml_diff>

<commit_message>
Link color and font size fixed
</commit_message>
<xml_diff>
--- a/NIEB_HASAN_NEOM_RESUME.docx
+++ b/NIEB_HASAN_NEOM_RESUME.docx
@@ -125,7 +125,9 @@
                             <w:r>
                               <w:rPr>
                                 <w:rFonts w:hint="default" w:ascii="Open Sans" w:hAnsi="Open Sans" w:cs="Open Sans"/>
-                                <w:color w:val="1F4E79" w:themeColor="accent1" w:themeShade="80"/>
+                                <w:color w:val="2E75B6" w:themeColor="accent1" w:themeShade="BF"/>
+                                <w:sz w:val="13"/>
+                                <w:szCs w:val="13"/>
                                 <w:lang w:val="en-US"/>
                               </w:rPr>
                               <w:fldChar w:fldCharType="begin"/>
@@ -133,7 +135,9 @@
                             <w:r>
                               <w:rPr>
                                 <w:rFonts w:hint="default" w:ascii="Open Sans" w:hAnsi="Open Sans" w:cs="Open Sans"/>
-                                <w:color w:val="1F4E79" w:themeColor="accent1" w:themeShade="80"/>
+                                <w:color w:val="2E75B6" w:themeColor="accent1" w:themeShade="BF"/>
+                                <w:sz w:val="13"/>
+                                <w:szCs w:val="13"/>
                                 <w:lang w:val="en-US"/>
                               </w:rPr>
                               <w:instrText xml:space="preserve"> HYPERLINK "https://konatokentrade.com/" </w:instrText>
@@ -141,7 +145,9 @@
                             <w:r>
                               <w:rPr>
                                 <w:rFonts w:hint="default" w:ascii="Open Sans" w:hAnsi="Open Sans" w:cs="Open Sans"/>
-                                <w:color w:val="1F4E79" w:themeColor="accent1" w:themeShade="80"/>
+                                <w:color w:val="2E75B6" w:themeColor="accent1" w:themeShade="BF"/>
+                                <w:sz w:val="13"/>
+                                <w:szCs w:val="13"/>
                                 <w:lang w:val="en-US"/>
                               </w:rPr>
                               <w:fldChar w:fldCharType="separate"/>
@@ -150,7 +156,9 @@
                               <w:rPr>
                                 <w:rStyle w:val="6"/>
                                 <w:rFonts w:hint="default" w:ascii="Open Sans" w:hAnsi="Open Sans" w:cs="Open Sans"/>
-                                <w:color w:val="1F4E79" w:themeColor="accent1" w:themeShade="80"/>
+                                <w:color w:val="2E75B6" w:themeColor="accent1" w:themeShade="BF"/>
+                                <w:sz w:val="13"/>
+                                <w:szCs w:val="13"/>
                                 <w:lang w:val="en-US"/>
                               </w:rPr>
                               <w:t>link</w:t>
@@ -158,7 +166,9 @@
                             <w:r>
                               <w:rPr>
                                 <w:rFonts w:hint="default" w:ascii="Open Sans" w:hAnsi="Open Sans" w:cs="Open Sans"/>
-                                <w:color w:val="1F4E79" w:themeColor="accent1" w:themeShade="80"/>
+                                <w:color w:val="2E75B6" w:themeColor="accent1" w:themeShade="BF"/>
+                                <w:sz w:val="13"/>
+                                <w:szCs w:val="13"/>
                                 <w:lang w:val="en-US"/>
                               </w:rPr>
                               <w:fldChar w:fldCharType="end"/>
@@ -1129,7 +1139,9 @@
                       <w:r>
                         <w:rPr>
                           <w:rFonts w:hint="default" w:ascii="Open Sans" w:hAnsi="Open Sans" w:cs="Open Sans"/>
-                          <w:color w:val="1F4E79" w:themeColor="accent1" w:themeShade="80"/>
+                          <w:color w:val="2E75B6" w:themeColor="accent1" w:themeShade="BF"/>
+                          <w:sz w:val="13"/>
+                          <w:szCs w:val="13"/>
                           <w:lang w:val="en-US"/>
                         </w:rPr>
                         <w:fldChar w:fldCharType="begin"/>
@@ -1137,7 +1149,9 @@
                       <w:r>
                         <w:rPr>
                           <w:rFonts w:hint="default" w:ascii="Open Sans" w:hAnsi="Open Sans" w:cs="Open Sans"/>
-                          <w:color w:val="1F4E79" w:themeColor="accent1" w:themeShade="80"/>
+                          <w:color w:val="2E75B6" w:themeColor="accent1" w:themeShade="BF"/>
+                          <w:sz w:val="13"/>
+                          <w:szCs w:val="13"/>
                           <w:lang w:val="en-US"/>
                         </w:rPr>
                         <w:instrText xml:space="preserve"> HYPERLINK "https://konatokentrade.com/" </w:instrText>
@@ -1145,7 +1159,9 @@
                       <w:r>
                         <w:rPr>
                           <w:rFonts w:hint="default" w:ascii="Open Sans" w:hAnsi="Open Sans" w:cs="Open Sans"/>
-                          <w:color w:val="1F4E79" w:themeColor="accent1" w:themeShade="80"/>
+                          <w:color w:val="2E75B6" w:themeColor="accent1" w:themeShade="BF"/>
+                          <w:sz w:val="13"/>
+                          <w:szCs w:val="13"/>
                           <w:lang w:val="en-US"/>
                         </w:rPr>
                         <w:fldChar w:fldCharType="separate"/>
@@ -1154,7 +1170,9 @@
                         <w:rPr>
                           <w:rStyle w:val="6"/>
                           <w:rFonts w:hint="default" w:ascii="Open Sans" w:hAnsi="Open Sans" w:cs="Open Sans"/>
-                          <w:color w:val="1F4E79" w:themeColor="accent1" w:themeShade="80"/>
+                          <w:color w:val="2E75B6" w:themeColor="accent1" w:themeShade="BF"/>
+                          <w:sz w:val="13"/>
+                          <w:szCs w:val="13"/>
                           <w:lang w:val="en-US"/>
                         </w:rPr>
                         <w:t>link</w:t>
@@ -1162,7 +1180,9 @@
                       <w:r>
                         <w:rPr>
                           <w:rFonts w:hint="default" w:ascii="Open Sans" w:hAnsi="Open Sans" w:cs="Open Sans"/>
-                          <w:color w:val="1F4E79" w:themeColor="accent1" w:themeShade="80"/>
+                          <w:color w:val="2E75B6" w:themeColor="accent1" w:themeShade="BF"/>
+                          <w:sz w:val="13"/>
+                          <w:szCs w:val="13"/>
                           <w:lang w:val="en-US"/>
                         </w:rPr>
                         <w:fldChar w:fldCharType="end"/>
@@ -2045,8 +2065,6 @@
           </mc:Fallback>
         </mc:AlternateContent>
       </w:r>
-      <w:bookmarkStart w:id="0" w:name="_GoBack"/>
-      <w:bookmarkEnd w:id="0"/>
       <w:r>
         <w:rPr>
           <w:lang w:bidi="bn-BD"/>
@@ -10020,6 +10038,8 @@
         </w:rPr>
         <w:t xml:space="preserve">          </w:t>
       </w:r>
+      <w:bookmarkStart w:id="0" w:name="_GoBack"/>
+      <w:bookmarkEnd w:id="0"/>
       <w:r>
         <w:rPr>
           <w:sz w:val="2"/>

</xml_diff>